<commit_message>
EL ÚLTIMO PUSH DE LOS FRIKI FLANDERS
</commit_message>
<xml_diff>
--- a/Documentación/Descripción del proyecto/DocumentacIón E4.docx
+++ b/Documentación/Descripción del proyecto/DocumentacIón E4.docx
@@ -2692,20 +2692,16 @@
             <w:noProof/>
             <w:webHidden/>
           </w:rPr>
-        </w:r>
-        <w:r>
-          <w:rPr>
+          <w:fldChar w:fldCharType="separate"/>
+        </w:r>
+        <w:r>
+          <w:rPr>
+            <w:b/>
+            <w:bCs/>
             <w:noProof/>
             <w:webHidden/>
           </w:rPr>
-          <w:fldChar w:fldCharType="separate"/>
-        </w:r>
-        <w:r>
-          <w:rPr>
-            <w:noProof/>
-            <w:webHidden/>
-          </w:rPr>
-          <w:t>2</w:t>
+          <w:t>¡Error! Marcador no definido.</w:t>
         </w:r>
         <w:r>
           <w:rPr>
@@ -5266,10 +5262,10 @@
           <w:noProof/>
         </w:rPr>
         <w:drawing>
-          <wp:inline distT="0" distB="0" distL="0" distR="0" wp14:anchorId="02AEE11C" wp14:editId="09FE9025">
-            <wp:extent cx="3566886" cy="2324100"/>
-            <wp:effectExtent l="19050" t="0" r="0" b="0"/>
-            <wp:docPr id="28" name="Imagen 1" descr="https://media.discordapp.net/attachments/698128627329531946/713766228845658222/unknown.png?width=729&amp;height=475"/>
+          <wp:inline distT="0" distB="0" distL="0" distR="0" wp14:anchorId="06314225" wp14:editId="43B5938D">
+            <wp:extent cx="5400040" cy="3463925"/>
+            <wp:effectExtent l="0" t="0" r="0" b="0"/>
+            <wp:docPr id="3" name="Imagen 3"/>
             <wp:cNvGraphicFramePr>
               <a:graphicFrameLocks xmlns:a="http://schemas.openxmlformats.org/drawingml/2006/main" noChangeAspect="1"/>
             </wp:cNvGraphicFramePr>
@@ -5277,33 +5273,23 @@
               <a:graphicData uri="http://schemas.openxmlformats.org/drawingml/2006/picture">
                 <pic:pic xmlns:pic="http://schemas.openxmlformats.org/drawingml/2006/picture">
                   <pic:nvPicPr>
-                    <pic:cNvPr id="0" name="Picture 1" descr="https://media.discordapp.net/attachments/698128627329531946/713766228845658222/unknown.png?width=729&amp;height=475"/>
-                    <pic:cNvPicPr>
-                      <a:picLocks noChangeAspect="1" noChangeArrowheads="1"/>
-                    </pic:cNvPicPr>
+                    <pic:cNvPr id="1" name=""/>
+                    <pic:cNvPicPr/>
                   </pic:nvPicPr>
                   <pic:blipFill>
                     <a:blip r:embed="rId12"/>
-                    <a:srcRect/>
                     <a:stretch>
                       <a:fillRect/>
                     </a:stretch>
                   </pic:blipFill>
-                  <pic:spPr bwMode="auto">
+                  <pic:spPr>
                     <a:xfrm>
                       <a:off x="0" y="0"/>
-                      <a:ext cx="3583056" cy="2334636"/>
+                      <a:ext cx="5400040" cy="3463925"/>
                     </a:xfrm>
                     <a:prstGeom prst="rect">
                       <a:avLst/>
                     </a:prstGeom>
-                    <a:noFill/>
-                    <a:ln w="9525">
-                      <a:noFill/>
-                      <a:miter lim="800000"/>
-                      <a:headEnd/>
-                      <a:tailEnd/>
-                    </a:ln>
                   </pic:spPr>
                 </pic:pic>
               </a:graphicData>
@@ -5315,10 +5301,8 @@
     <w:p>
       <w:pPr>
         <w:pStyle w:val="Descripcin"/>
-        <w:ind w:left="708"/>
-        <w:jc w:val="center"/>
-      </w:pPr>
-      <w:bookmarkStart w:id="7" w:name="_Toc41146840"/>
+        <w:ind w:left="2832" w:firstLine="708"/>
+      </w:pPr>
       <w:r>
         <w:t xml:space="preserve">Ilustración </w:t>
       </w:r>
@@ -5346,7 +5330,6 @@
       <w:r>
         <w:t>: Commits</w:t>
       </w:r>
-      <w:bookmarkEnd w:id="7"/>
     </w:p>
     <w:p>
       <w:pPr>
@@ -5453,6 +5436,7 @@
         <w:jc w:val="both"/>
       </w:pPr>
       <w:r>
+        <w:lastRenderedPageBreak/>
         <w:t>Librerías tipo Boostrap o Scss.</w:t>
       </w:r>
     </w:p>
@@ -5518,7 +5502,7 @@
       <w:pPr>
         <w:pStyle w:val="Ttulo1"/>
       </w:pPr>
-      <w:bookmarkStart w:id="8" w:name="_Toc41148154"/>
+      <w:bookmarkStart w:id="7" w:name="_Toc41148154"/>
       <w:r>
         <w:t xml:space="preserve">Capítulo </w:t>
       </w:r>
@@ -5528,46 +5512,90 @@
       <w:r>
         <w:t>: ESPECIFICACIÓN DE REQUISITOS DEL SISTEMA</w:t>
       </w:r>
+      <w:bookmarkEnd w:id="7"/>
+    </w:p>
+    <w:p>
+      <w:pPr>
+        <w:pStyle w:val="Ttulo2"/>
+        <w:jc w:val="both"/>
+      </w:pPr>
+      <w:bookmarkStart w:id="8" w:name="_Toc41148155"/>
+      <w:r>
+        <w:t>2</w:t>
+      </w:r>
+      <w:r>
+        <w:t>.1 Introducción</w:t>
+      </w:r>
       <w:bookmarkEnd w:id="8"/>
     </w:p>
     <w:p>
       <w:pPr>
+        <w:jc w:val="both"/>
+      </w:pPr>
+      <w:r>
+        <w:t xml:space="preserve">Es una aplicación pensada para correr en un servidor, pero se usará tanto por los clientes (a través de Internet, desde su localización) como por los operarios que están trabajando en la línea. </w:t>
+      </w:r>
+    </w:p>
+    <w:p>
+      <w:pPr>
+        <w:pStyle w:val="Ttulo3"/>
+        <w:jc w:val="both"/>
+      </w:pPr>
+      <w:bookmarkStart w:id="9" w:name="_Toc41148156"/>
+      <w:r>
+        <w:t>2</w:t>
+      </w:r>
+      <w:r>
+        <w:t xml:space="preserve">.1.1. </w:t>
+      </w:r>
+      <w:r>
+        <w:t>Alcance del proyecto</w:t>
+      </w:r>
+      <w:bookmarkEnd w:id="9"/>
+      <w:r>
+        <w:t xml:space="preserve"> </w:t>
+      </w:r>
+    </w:p>
+    <w:p>
+      <w:pPr>
+        <w:jc w:val="both"/>
+      </w:pPr>
+      <w:r>
+        <w:t xml:space="preserve">Es una aplicación en las que se diferencian dos funcionalidades: la parte interna y la externa. En cuanto a la parte interna respecta, nos permitirá controlar las tareas realizadas por los empleados, y permitirá que los responsables se encarguen de la gestión de todos los elementos. </w:t>
+      </w:r>
+    </w:p>
+    <w:p>
+      <w:pPr>
+        <w:jc w:val="both"/>
+      </w:pPr>
+      <w:r>
+        <w:t>Por otra parte, en cuanto a la parte externa se refiere, la aplicación hará</w:t>
+      </w:r>
+      <w:r>
+        <w:t xml:space="preserve"> de portal para que los potenciales clientes puedan tener un fácil acceso a nuestro catálogo actualizado y realicen pedidos de forma cómoda y accesible para nosotros. </w:t>
+      </w:r>
+    </w:p>
+    <w:p>
+      <w:pPr>
         <w:pStyle w:val="Ttulo2"/>
         <w:jc w:val="both"/>
       </w:pPr>
-      <w:bookmarkStart w:id="9" w:name="_Toc41148155"/>
-      <w:r>
-        <w:t>2</w:t>
-      </w:r>
-      <w:r>
-        <w:t>.1 Introducción</w:t>
-      </w:r>
-      <w:bookmarkEnd w:id="9"/>
-    </w:p>
-    <w:p>
-      <w:pPr>
-        <w:jc w:val="both"/>
-      </w:pPr>
-      <w:r>
-        <w:t xml:space="preserve">Es una aplicación pensada para correr en un servidor, pero se usará tanto por los clientes (a través de Internet, desde su localización) como por los operarios que están trabajando en la línea. </w:t>
-      </w:r>
+      <w:bookmarkStart w:id="10" w:name="_Toc41148157"/>
+      <w:r>
+        <w:t>2.2 Descripción general</w:t>
+      </w:r>
+      <w:bookmarkEnd w:id="10"/>
     </w:p>
     <w:p>
       <w:pPr>
         <w:pStyle w:val="Ttulo3"/>
         <w:jc w:val="both"/>
       </w:pPr>
-      <w:bookmarkStart w:id="10" w:name="_Toc41148156"/>
-      <w:r>
-        <w:t>2</w:t>
-      </w:r>
-      <w:r>
-        <w:t xml:space="preserve">.1.1. </w:t>
-      </w:r>
-      <w:r>
-        <w:t>Alcance del proyecto</w:t>
-      </w:r>
-      <w:bookmarkEnd w:id="10"/>
+      <w:bookmarkStart w:id="11" w:name="_Toc41148158"/>
+      <w:r>
+        <w:t>2.2.1. Catálogo de requisitos</w:t>
+      </w:r>
+      <w:bookmarkEnd w:id="11"/>
       <w:r>
         <w:t xml:space="preserve"> </w:t>
       </w:r>
@@ -5577,50 +5605,6 @@
         <w:jc w:val="both"/>
       </w:pPr>
       <w:r>
-        <w:t xml:space="preserve">Es una aplicación en las que se diferencian dos funcionalidades: la parte interna y la externa. En cuanto a la parte interna respecta, nos permitirá controlar las tareas realizadas por los empleados, y permitirá que los responsables se encarguen de la gestión de todos los elementos. </w:t>
-      </w:r>
-    </w:p>
-    <w:p>
-      <w:pPr>
-        <w:jc w:val="both"/>
-      </w:pPr>
-      <w:r>
-        <w:t>Por otra parte, en cuanto a la parte externa se refiere, la aplicación hará</w:t>
-      </w:r>
-      <w:r>
-        <w:t xml:space="preserve"> de portal para que los potenciales clientes puedan tener un fácil acceso a nuestro catálogo actualizado y realicen pedidos de forma cómoda y accesible para nosotros. </w:t>
-      </w:r>
-    </w:p>
-    <w:p>
-      <w:pPr>
-        <w:pStyle w:val="Ttulo2"/>
-        <w:jc w:val="both"/>
-      </w:pPr>
-      <w:bookmarkStart w:id="11" w:name="_Toc41148157"/>
-      <w:r>
-        <w:t>2.2 Descripción general</w:t>
-      </w:r>
-      <w:bookmarkEnd w:id="11"/>
-    </w:p>
-    <w:p>
-      <w:pPr>
-        <w:pStyle w:val="Ttulo3"/>
-        <w:jc w:val="both"/>
-      </w:pPr>
-      <w:bookmarkStart w:id="12" w:name="_Toc41148158"/>
-      <w:r>
-        <w:t>2.2.1. Catálogo de requisitos</w:t>
-      </w:r>
-      <w:bookmarkEnd w:id="12"/>
-      <w:r>
-        <w:t xml:space="preserve"> </w:t>
-      </w:r>
-    </w:p>
-    <w:p>
-      <w:pPr>
-        <w:jc w:val="both"/>
-      </w:pPr>
-      <w:r>
         <w:t xml:space="preserve">Se incluye la gestión en la base de datos, el CRUD (create, remove, update y delete) para los siguientes elementos; empleados que trabajan en la planta, los productos que están en venta en el catálogo, los pedidos que realizan los clientes, las tareas asociadas a cada pedido, los equipos de la empresa en los que se realizarán las tareas y los procesos que realizan las tareas. </w:t>
       </w:r>
     </w:p>
@@ -5659,34 +5643,28 @@
     </w:p>
     <w:p>
       <w:pPr>
-        <w:jc w:val="both"/>
+        <w:pStyle w:val="Ttulo1"/>
       </w:pPr>
       <w:r>
         <w:br w:type="page"/>
       </w:r>
-    </w:p>
-    <w:p>
-      <w:pPr>
-        <w:pStyle w:val="Ttulo2"/>
-        <w:jc w:val="both"/>
-      </w:pPr>
-      <w:bookmarkStart w:id="13" w:name="_Toc41148159"/>
+      <w:bookmarkStart w:id="12" w:name="_Toc41148159"/>
       <w:r>
         <w:lastRenderedPageBreak/>
         <w:t>2.3. Descripción de requisitos del nuevo sistema</w:t>
       </w:r>
+      <w:bookmarkEnd w:id="12"/>
+    </w:p>
+    <w:p>
+      <w:pPr>
+        <w:pStyle w:val="Ttulo3"/>
+        <w:jc w:val="both"/>
+      </w:pPr>
+      <w:bookmarkStart w:id="13" w:name="_Toc41148160"/>
+      <w:r>
+        <w:t>2.3.1. Modelo funcional</w:t>
+      </w:r>
       <w:bookmarkEnd w:id="13"/>
-    </w:p>
-    <w:p>
-      <w:pPr>
-        <w:pStyle w:val="Ttulo3"/>
-        <w:jc w:val="both"/>
-      </w:pPr>
-      <w:bookmarkStart w:id="14" w:name="_Toc41148160"/>
-      <w:r>
-        <w:t>2.3.1. Modelo funcional</w:t>
-      </w:r>
-      <w:bookmarkEnd w:id="14"/>
     </w:p>
     <w:p>
       <w:pPr>
@@ -5737,7 +5715,7 @@
         <w:pStyle w:val="Descripcin"/>
         <w:jc w:val="center"/>
       </w:pPr>
-      <w:bookmarkStart w:id="15" w:name="_Toc41146841"/>
+      <w:bookmarkStart w:id="14" w:name="_Toc41146841"/>
       <w:r>
         <w:t xml:space="preserve">Ilustración </w:t>
       </w:r>
@@ -5765,30 +5743,30 @@
       <w:r>
         <w:t>: Modelo funcional</w:t>
       </w:r>
-      <w:bookmarkEnd w:id="15"/>
+      <w:bookmarkEnd w:id="14"/>
     </w:p>
     <w:p>
       <w:pPr>
         <w:pStyle w:val="Ttulo2"/>
         <w:jc w:val="both"/>
       </w:pPr>
-      <w:bookmarkStart w:id="16" w:name="_Toc41148161"/>
+      <w:bookmarkStart w:id="15" w:name="_Toc41148161"/>
       <w:r>
         <w:lastRenderedPageBreak/>
         <w:t>2.4. Descripción de la interfaz del sistema</w:t>
       </w:r>
+      <w:bookmarkEnd w:id="15"/>
+    </w:p>
+    <w:p>
+      <w:pPr>
+        <w:pStyle w:val="Ttulo3"/>
+        <w:jc w:val="both"/>
+      </w:pPr>
+      <w:bookmarkStart w:id="16" w:name="_Toc41148162"/>
+      <w:r>
+        <w:t>2.4.1. Perfil de los usuarios</w:t>
+      </w:r>
       <w:bookmarkEnd w:id="16"/>
-    </w:p>
-    <w:p>
-      <w:pPr>
-        <w:pStyle w:val="Ttulo3"/>
-        <w:jc w:val="both"/>
-      </w:pPr>
-      <w:bookmarkStart w:id="17" w:name="_Toc41148162"/>
-      <w:r>
-        <w:t>2.4.1. Perfil de los usuarios</w:t>
-      </w:r>
-      <w:bookmarkEnd w:id="17"/>
       <w:r>
         <w:t xml:space="preserve"> </w:t>
       </w:r>
@@ -5884,7 +5862,7 @@
         <w:pStyle w:val="Descripcin"/>
         <w:jc w:val="center"/>
       </w:pPr>
-      <w:bookmarkStart w:id="18" w:name="_Toc41146842"/>
+      <w:bookmarkStart w:id="17" w:name="_Toc41146842"/>
       <w:r>
         <w:t xml:space="preserve">Ilustración </w:t>
       </w:r>
@@ -5912,7 +5890,7 @@
       <w:r>
         <w:t>: Diagrama de uso</w:t>
       </w:r>
-      <w:bookmarkEnd w:id="18"/>
+      <w:bookmarkEnd w:id="17"/>
     </w:p>
     <w:p>
       <w:pPr>
@@ -5921,56 +5899,56 @@
       <w:r>
         <w:br w:type="page"/>
       </w:r>
-      <w:bookmarkStart w:id="19" w:name="_Toc41148163"/>
+      <w:bookmarkStart w:id="18" w:name="_Toc41148163"/>
       <w:r>
         <w:lastRenderedPageBreak/>
         <w:t>Capítulo 3: ESPECIFICACIÓN DEL DISEÑO</w:t>
       </w:r>
+      <w:bookmarkEnd w:id="18"/>
+    </w:p>
+    <w:p>
+      <w:pPr>
+        <w:pStyle w:val="Ttulo2"/>
+        <w:jc w:val="both"/>
+      </w:pPr>
+      <w:bookmarkStart w:id="19" w:name="_Toc41148164"/>
+      <w:r>
+        <w:t>3.1. Introducción</w:t>
+      </w:r>
       <w:bookmarkEnd w:id="19"/>
     </w:p>
     <w:p>
       <w:pPr>
-        <w:pStyle w:val="Ttulo2"/>
-        <w:jc w:val="both"/>
-      </w:pPr>
-      <w:bookmarkStart w:id="20" w:name="_Toc41148164"/>
-      <w:r>
-        <w:t>3.1. Introducción</w:t>
+        <w:jc w:val="both"/>
+      </w:pPr>
+      <w:r>
+        <w:t xml:space="preserve">Al comenzar el proyecto, decidimos que quería que hiciese nuestra aplicación. Y por ello, decidimos diseñar una base de datos. </w:t>
+      </w:r>
+      <w:r>
+        <w:t>Aunque la base de datos iba a ser Django, decidimos hacer un diseño gráfico y visual en MySQL Workbench, porque era un programa que dominábamos e iba a servirnos de guía.</w:t>
+      </w:r>
+      <w:r>
+        <w:t xml:space="preserve"> </w:t>
+      </w:r>
+    </w:p>
+    <w:p>
+      <w:pPr>
+        <w:jc w:val="both"/>
+      </w:pPr>
+      <w:r>
+        <w:t xml:space="preserve">Por último, programamos el modelo de datos en Django, como requerían las especificaciones del proyecto. </w:t>
+      </w:r>
+    </w:p>
+    <w:p>
+      <w:pPr>
+        <w:pStyle w:val="Ttulo3"/>
+        <w:jc w:val="both"/>
+      </w:pPr>
+      <w:bookmarkStart w:id="20" w:name="_Toc41148165"/>
+      <w:r>
+        <w:t>3.1.1. Principales funciones del software</w:t>
       </w:r>
       <w:bookmarkEnd w:id="20"/>
-    </w:p>
-    <w:p>
-      <w:pPr>
-        <w:jc w:val="both"/>
-      </w:pPr>
-      <w:r>
-        <w:t xml:space="preserve">Al comenzar el proyecto, decidimos que quería que hiciese nuestra aplicación. Y por ello, decidimos diseñar una base de datos. </w:t>
-      </w:r>
-      <w:r>
-        <w:t>Aunque la base de datos iba a ser Django, decidimos hacer un diseño gráfico y visual en MySQL Workbench, porque era un programa que dominábamos e iba a servirnos de guía.</w:t>
-      </w:r>
-      <w:r>
-        <w:t xml:space="preserve"> </w:t>
-      </w:r>
-    </w:p>
-    <w:p>
-      <w:pPr>
-        <w:jc w:val="both"/>
-      </w:pPr>
-      <w:r>
-        <w:t xml:space="preserve">Por último, programamos el modelo de datos en Django, como requerían las especificaciones del proyecto. </w:t>
-      </w:r>
-    </w:p>
-    <w:p>
-      <w:pPr>
-        <w:pStyle w:val="Ttulo3"/>
-        <w:jc w:val="both"/>
-      </w:pPr>
-      <w:bookmarkStart w:id="21" w:name="_Toc41148165"/>
-      <w:r>
-        <w:t>3.1.1. Principales funciones del software</w:t>
-      </w:r>
-      <w:bookmarkEnd w:id="21"/>
     </w:p>
     <w:p>
       <w:pPr>
@@ -6068,11 +6046,11 @@
         <w:pStyle w:val="Ttulo3"/>
         <w:jc w:val="both"/>
       </w:pPr>
-      <w:bookmarkStart w:id="22" w:name="_Toc41148166"/>
+      <w:bookmarkStart w:id="21" w:name="_Toc41148166"/>
       <w:r>
         <w:t>3.1.2. Descripción del entorno de desarrollo</w:t>
       </w:r>
-      <w:bookmarkEnd w:id="22"/>
+      <w:bookmarkEnd w:id="21"/>
       <w:r>
         <w:t xml:space="preserve"> </w:t>
       </w:r>
@@ -6235,12 +6213,12 @@
         <w:pStyle w:val="Ttulo2"/>
         <w:jc w:val="both"/>
       </w:pPr>
-      <w:bookmarkStart w:id="23" w:name="_Toc41148167"/>
+      <w:bookmarkStart w:id="22" w:name="_Toc41148167"/>
       <w:r>
         <w:lastRenderedPageBreak/>
         <w:t>3.2. Arquitectura física y entorno tecnológico</w:t>
       </w:r>
-      <w:bookmarkEnd w:id="23"/>
+      <w:bookmarkEnd w:id="22"/>
       <w:r>
         <w:t xml:space="preserve"> </w:t>
       </w:r>
@@ -6311,7 +6289,7 @@
         <w:pStyle w:val="Descripcin"/>
         <w:jc w:val="center"/>
       </w:pPr>
-      <w:bookmarkStart w:id="24" w:name="_Toc41146843"/>
+      <w:bookmarkStart w:id="23" w:name="_Toc41146843"/>
       <w:r>
         <w:t xml:space="preserve">Ilustración </w:t>
       </w:r>
@@ -6339,66 +6317,66 @@
       <w:r>
         <w:t>: Arquitectura física</w:t>
       </w:r>
+      <w:bookmarkEnd w:id="23"/>
+    </w:p>
+    <w:p>
+      <w:pPr>
+        <w:pStyle w:val="Ttulo3"/>
+        <w:jc w:val="both"/>
+      </w:pPr>
+      <w:bookmarkStart w:id="24" w:name="_Toc41148168"/>
+      <w:r>
+        <w:t>3.2.1. Descripción general</w:t>
+      </w:r>
       <w:bookmarkEnd w:id="24"/>
     </w:p>
     <w:p>
       <w:pPr>
+        <w:jc w:val="both"/>
+      </w:pPr>
+      <w:r>
+        <w:t xml:space="preserve">La aplicación no requiere de ningún entorno tecnológico complejo, ya que lo único que se necesita es una conexión entre el servidor y las estaciones. Si se quiere implementar la interfaz de venta a cliente, el servidor debe ser accesible por Internet para que los clientes puedan comunicarse con él. </w:t>
+      </w:r>
+    </w:p>
+    <w:p>
+      <w:pPr>
+        <w:pStyle w:val="Ttulo2"/>
+        <w:jc w:val="both"/>
+      </w:pPr>
+      <w:bookmarkStart w:id="25" w:name="_Toc41148169"/>
+      <w:r>
+        <w:t>3.3. Descripción del diseño</w:t>
+      </w:r>
+      <w:bookmarkEnd w:id="25"/>
+    </w:p>
+    <w:p>
+      <w:pPr>
         <w:pStyle w:val="Ttulo3"/>
         <w:jc w:val="both"/>
       </w:pPr>
-      <w:bookmarkStart w:id="25" w:name="_Toc41148168"/>
-      <w:r>
-        <w:t>3.2.1. Descripción general</w:t>
-      </w:r>
-      <w:bookmarkEnd w:id="25"/>
-    </w:p>
-    <w:p>
-      <w:pPr>
-        <w:jc w:val="both"/>
-      </w:pPr>
-      <w:r>
-        <w:t xml:space="preserve">La aplicación no requiere de ningún entorno tecnológico complejo, ya que lo único que se necesita es una conexión entre el servidor y las estaciones. Si se quiere implementar la interfaz de venta a cliente, el servidor debe ser accesible por Internet para que los clientes puedan comunicarse con él. </w:t>
-      </w:r>
-    </w:p>
-    <w:p>
-      <w:pPr>
-        <w:pStyle w:val="Ttulo2"/>
-        <w:jc w:val="both"/>
-      </w:pPr>
-      <w:bookmarkStart w:id="26" w:name="_Toc41148169"/>
-      <w:r>
-        <w:t>3.3. Descripción del diseño</w:t>
+      <w:bookmarkStart w:id="26" w:name="_Toc41148170"/>
+      <w:r>
+        <w:t>3.3.1 Especificación de las interacciones</w:t>
       </w:r>
       <w:bookmarkEnd w:id="26"/>
     </w:p>
     <w:p>
       <w:pPr>
+        <w:jc w:val="both"/>
+      </w:pPr>
+      <w:r>
+        <w:t xml:space="preserve">Los clientes solicitan, mediante la aplicación, datos al servidor y la aplicación cuando recibe la respuesta del servidor se encarga de mostrar esos datos, como pueden, por ejemplo: las tareas que se le muestran a un operario y cuando este marca la tarea como realizada, la aplicación comunica esta acción al servidor para que lo actualice en la base de datos. </w:t>
+      </w:r>
+      <w:r>
+        <w:t xml:space="preserve">Cuando el servidor confirma que se ha realizado la acción, devolviendo una respuesta. La aplicación queda a la espera de otra interacción. </w:t>
+      </w:r>
+    </w:p>
+    <w:p>
+      <w:pPr>
         <w:pStyle w:val="Ttulo3"/>
         <w:jc w:val="both"/>
       </w:pPr>
-      <w:bookmarkStart w:id="27" w:name="_Toc41148170"/>
-      <w:r>
-        <w:t>3.3.1 Especificación de las interacciones</w:t>
-      </w:r>
-      <w:bookmarkEnd w:id="27"/>
-    </w:p>
-    <w:p>
-      <w:pPr>
-        <w:jc w:val="both"/>
-      </w:pPr>
-      <w:r>
-        <w:t xml:space="preserve">Los clientes solicitan, mediante la aplicación, datos al servidor y la aplicación cuando recibe la respuesta del servidor se encarga de mostrar esos datos, como pueden, por ejemplo: las tareas que se le muestran a un operario y cuando este marca la tarea como realizada, la aplicación comunica esta acción al servidor para que lo actualice en la base de datos. </w:t>
-      </w:r>
-      <w:r>
-        <w:t xml:space="preserve">Cuando el servidor confirma que se ha realizado la acción, devolviendo una respuesta. La aplicación queda a la espera de otra interacción. </w:t>
-      </w:r>
-    </w:p>
-    <w:p>
-      <w:pPr>
-        <w:pStyle w:val="Ttulo3"/>
-        <w:jc w:val="both"/>
-      </w:pPr>
-      <w:bookmarkStart w:id="28" w:name="_Toc41148171"/>
+      <w:bookmarkStart w:id="27" w:name="_Toc41148171"/>
       <w:r>
         <w:lastRenderedPageBreak/>
         <w:t>3.3.2</w:t>
@@ -6406,7 +6384,7 @@
       <w:r>
         <w:t>. Diseño de la estructura física de los datos</w:t>
       </w:r>
-      <w:bookmarkEnd w:id="28"/>
+      <w:bookmarkEnd w:id="27"/>
     </w:p>
     <w:p>
       <w:pPr>
@@ -6469,7 +6447,7 @@
         <w:pStyle w:val="Descripcin"/>
         <w:jc w:val="center"/>
       </w:pPr>
-      <w:bookmarkStart w:id="29" w:name="_Toc41146844"/>
+      <w:bookmarkStart w:id="28" w:name="_Toc41146844"/>
       <w:r>
         <w:t xml:space="preserve">Ilustración </w:t>
       </w:r>
@@ -6497,7 +6475,7 @@
       <w:r>
         <w:t>: Estructura física</w:t>
       </w:r>
-      <w:bookmarkEnd w:id="29"/>
+      <w:bookmarkEnd w:id="28"/>
     </w:p>
     <w:p>
       <w:pPr>
@@ -6578,7 +6556,7 @@
         <w:pStyle w:val="Descripcin"/>
         <w:jc w:val="center"/>
       </w:pPr>
-      <w:bookmarkStart w:id="30" w:name="_Toc41146845"/>
+      <w:bookmarkStart w:id="29" w:name="_Toc41146845"/>
       <w:r>
         <w:t xml:space="preserve">Ilustración </w:t>
       </w:r>
@@ -6606,7 +6584,7 @@
       <w:r>
         <w:t>: Propuesta catálogo</w:t>
       </w:r>
-      <w:bookmarkEnd w:id="30"/>
+      <w:bookmarkEnd w:id="29"/>
     </w:p>
     <w:p>
       <w:pPr>
@@ -6674,7 +6652,7 @@
         <w:pStyle w:val="Descripcin"/>
         <w:jc w:val="center"/>
       </w:pPr>
-      <w:bookmarkStart w:id="31" w:name="_Toc41146846"/>
+      <w:bookmarkStart w:id="30" w:name="_Toc41146846"/>
       <w:r>
         <w:t xml:space="preserve">Ilustración </w:t>
       </w:r>
@@ -6705,7 +6683,7 @@
       <w:r>
         <w:t>actual</w:t>
       </w:r>
-      <w:bookmarkEnd w:id="31"/>
+      <w:bookmarkEnd w:id="30"/>
     </w:p>
     <w:p>
       <w:pPr>
@@ -6774,7 +6752,7 @@
         <w:pStyle w:val="Descripcin"/>
         <w:jc w:val="center"/>
       </w:pPr>
-      <w:bookmarkStart w:id="32" w:name="_Toc41146847"/>
+      <w:bookmarkStart w:id="31" w:name="_Toc41146847"/>
       <w:r>
         <w:t xml:space="preserve">Ilustración </w:t>
       </w:r>
@@ -6802,7 +6780,7 @@
       <w:r>
         <w:t>: Propuesta tareas</w:t>
       </w:r>
-      <w:bookmarkEnd w:id="32"/>
+      <w:bookmarkEnd w:id="31"/>
     </w:p>
     <w:p>
       <w:pPr>
@@ -6860,7 +6838,7 @@
         <w:pStyle w:val="Descripcin"/>
         <w:jc w:val="center"/>
       </w:pPr>
-      <w:bookmarkStart w:id="33" w:name="_Toc41146848"/>
+      <w:bookmarkStart w:id="32" w:name="_Toc41146848"/>
       <w:r>
         <w:t xml:space="preserve">Ilustración </w:t>
       </w:r>
@@ -6891,7 +6869,7 @@
       <w:r>
         <w:t xml:space="preserve"> actuales</w:t>
       </w:r>
-      <w:bookmarkEnd w:id="33"/>
+      <w:bookmarkEnd w:id="32"/>
     </w:p>
     <w:p>
       <w:pPr>
@@ -6955,7 +6933,7 @@
         <w:pStyle w:val="Descripcin"/>
         <w:jc w:val="center"/>
       </w:pPr>
-      <w:bookmarkStart w:id="34" w:name="_Toc41146849"/>
+      <w:bookmarkStart w:id="33" w:name="_Toc41146849"/>
       <w:r>
         <w:t xml:space="preserve">Ilustración </w:t>
       </w:r>
@@ -6983,7 +6961,7 @@
       <w:r>
         <w:t>: Propuesta menú principal</w:t>
       </w:r>
-      <w:bookmarkEnd w:id="34"/>
+      <w:bookmarkEnd w:id="33"/>
     </w:p>
     <w:p>
       <w:pPr>
@@ -7051,7 +7029,7 @@
         <w:pStyle w:val="Descripcin"/>
         <w:jc w:val="center"/>
       </w:pPr>
-      <w:bookmarkStart w:id="35" w:name="_Toc41146850"/>
+      <w:bookmarkStart w:id="34" w:name="_Toc41146850"/>
       <w:r>
         <w:t xml:space="preserve">Ilustración </w:t>
       </w:r>
@@ -7082,7 +7060,7 @@
       <w:r>
         <w:t>actual</w:t>
       </w:r>
-      <w:bookmarkEnd w:id="35"/>
+      <w:bookmarkEnd w:id="34"/>
     </w:p>
     <w:p>
       <w:pPr>
@@ -7151,7 +7129,7 @@
         <w:pStyle w:val="Descripcin"/>
         <w:jc w:val="center"/>
       </w:pPr>
-      <w:bookmarkStart w:id="36" w:name="_Toc41146851"/>
+      <w:bookmarkStart w:id="35" w:name="_Toc41146851"/>
       <w:r>
         <w:t xml:space="preserve">Ilustración </w:t>
       </w:r>
@@ -7179,7 +7157,7 @@
       <w:r>
         <w:t>: Propuesta tareas para empleado</w:t>
       </w:r>
-      <w:bookmarkEnd w:id="36"/>
+      <w:bookmarkEnd w:id="35"/>
     </w:p>
     <w:p>
       <w:pPr>
@@ -7247,7 +7225,7 @@
         <w:pStyle w:val="Descripcin"/>
         <w:jc w:val="center"/>
       </w:pPr>
-      <w:bookmarkStart w:id="37" w:name="_Toc41146852"/>
+      <w:bookmarkStart w:id="36" w:name="_Toc41146852"/>
       <w:r>
         <w:t xml:space="preserve">Ilustración </w:t>
       </w:r>
@@ -7278,7 +7256,7 @@
       <w:r>
         <w:t>actual</w:t>
       </w:r>
-      <w:bookmarkEnd w:id="37"/>
+      <w:bookmarkEnd w:id="36"/>
     </w:p>
     <w:p>
       <w:pPr>
@@ -7301,12 +7279,12 @@
         <w:pStyle w:val="Ttulo1"/>
         <w:jc w:val="both"/>
       </w:pPr>
-      <w:bookmarkStart w:id="38" w:name="_Toc41148172"/>
+      <w:bookmarkStart w:id="37" w:name="_Toc41148172"/>
       <w:r>
         <w:lastRenderedPageBreak/>
         <w:t>Capítulo 4: MANUAL DE USUARIO</w:t>
       </w:r>
-      <w:bookmarkEnd w:id="38"/>
+      <w:bookmarkEnd w:id="37"/>
     </w:p>
     <w:p>
       <w:pPr>
@@ -7565,7 +7543,7 @@
           <w:szCs w:val="24"/>
         </w:rPr>
       </w:pPr>
-      <w:bookmarkStart w:id="39" w:name="_Toc41146853"/>
+      <w:bookmarkStart w:id="38" w:name="_Toc41146853"/>
       <w:r>
         <w:t xml:space="preserve">Ilustración </w:t>
       </w:r>
@@ -7593,7 +7571,7 @@
       <w:r>
         <w:t>: Catálogo actual</w:t>
       </w:r>
-      <w:bookmarkEnd w:id="39"/>
+      <w:bookmarkEnd w:id="38"/>
     </w:p>
     <w:p>
       <w:pPr>
@@ -7678,7 +7656,7 @@
           <w:szCs w:val="24"/>
         </w:rPr>
       </w:pPr>
-      <w:bookmarkStart w:id="40" w:name="_Toc41146854"/>
+      <w:bookmarkStart w:id="39" w:name="_Toc41146854"/>
       <w:r>
         <w:t xml:space="preserve">Ilustración </w:t>
       </w:r>
@@ -7706,7 +7684,7 @@
       <w:r>
         <w:t>: Listado de equipos</w:t>
       </w:r>
-      <w:bookmarkEnd w:id="40"/>
+      <w:bookmarkEnd w:id="39"/>
     </w:p>
     <w:p>
       <w:pPr>
@@ -7790,7 +7768,7 @@
           <w:szCs w:val="24"/>
         </w:rPr>
       </w:pPr>
-      <w:bookmarkStart w:id="41" w:name="_Toc41146855"/>
+      <w:bookmarkStart w:id="40" w:name="_Toc41146855"/>
       <w:r>
         <w:t xml:space="preserve">Ilustración </w:t>
       </w:r>
@@ -7798,7 +7776,10 @@
         <w:fldChar w:fldCharType="begin"/>
       </w:r>
       <w:r>
-        <w:instrText xml:space="preserve"> SEQ Ilustración \* ARABIC </w:instrText>
+        <w:instrText xml:space="preserve"> SEQ Ilustración \*</w:instrText>
+      </w:r>
+      <w:r>
+        <w:instrText xml:space="preserve"> ARABIC </w:instrText>
       </w:r>
       <w:r>
         <w:fldChar w:fldCharType="separate"/>
@@ -7818,7 +7799,7 @@
       <w:r>
         <w:t>: Listado de empleados</w:t>
       </w:r>
-      <w:bookmarkEnd w:id="41"/>
+      <w:bookmarkEnd w:id="40"/>
     </w:p>
     <w:p>
       <w:pPr>
@@ -7894,7 +7875,7 @@
           <w:szCs w:val="24"/>
         </w:rPr>
       </w:pPr>
-      <w:bookmarkStart w:id="42" w:name="_Toc41146856"/>
+      <w:bookmarkStart w:id="41" w:name="_Toc41146856"/>
       <w:r>
         <w:t xml:space="preserve">Ilustración </w:t>
       </w:r>
@@ -7922,7 +7903,7 @@
       <w:r>
         <w:t>: Listado de procesos</w:t>
       </w:r>
-      <w:bookmarkEnd w:id="42"/>
+      <w:bookmarkEnd w:id="41"/>
     </w:p>
     <w:p>
       <w:pPr>
@@ -8041,7 +8022,7 @@
           <w:szCs w:val="24"/>
         </w:rPr>
       </w:pPr>
-      <w:bookmarkStart w:id="43" w:name="_Toc41146857"/>
+      <w:bookmarkStart w:id="42" w:name="_Toc41146857"/>
       <w:r>
         <w:t xml:space="preserve">Ilustración </w:t>
       </w:r>
@@ -8069,7 +8050,7 @@
       <w:r>
         <w:t>: Listado de pedidos cliente 1</w:t>
       </w:r>
-      <w:bookmarkEnd w:id="43"/>
+      <w:bookmarkEnd w:id="42"/>
     </w:p>
     <w:p>
       <w:pPr>
@@ -8154,7 +8135,7 @@
           <w:szCs w:val="24"/>
         </w:rPr>
       </w:pPr>
-      <w:bookmarkStart w:id="44" w:name="_Toc41146858"/>
+      <w:bookmarkStart w:id="43" w:name="_Toc41146858"/>
       <w:r>
         <w:t xml:space="preserve">Ilustración </w:t>
       </w:r>
@@ -8182,7 +8163,7 @@
       <w:r>
         <w:t>: Listado de pedidos cliente 2</w:t>
       </w:r>
-      <w:bookmarkEnd w:id="44"/>
+      <w:bookmarkEnd w:id="43"/>
     </w:p>
     <w:p>
       <w:pPr>
@@ -8310,7 +8291,7 @@
           <w:szCs w:val="24"/>
         </w:rPr>
       </w:pPr>
-      <w:bookmarkStart w:id="45" w:name="_Toc41146859"/>
+      <w:bookmarkStart w:id="44" w:name="_Toc41146859"/>
       <w:r>
         <w:t xml:space="preserve">Ilustración </w:t>
       </w:r>
@@ -8338,7 +8319,7 @@
       <w:r>
         <w:t>: Listado de pedidos responsable</w:t>
       </w:r>
-      <w:bookmarkEnd w:id="45"/>
+      <w:bookmarkEnd w:id="44"/>
     </w:p>
     <w:p>
       <w:pPr>
@@ -8422,7 +8403,7 @@
           <w:szCs w:val="24"/>
         </w:rPr>
       </w:pPr>
-      <w:bookmarkStart w:id="46" w:name="_Toc41146860"/>
+      <w:bookmarkStart w:id="45" w:name="_Toc41146860"/>
       <w:r>
         <w:t xml:space="preserve">Ilustración </w:t>
       </w:r>
@@ -8450,7 +8431,7 @@
       <w:r>
         <w:t>: Listado de tareas</w:t>
       </w:r>
-      <w:bookmarkEnd w:id="46"/>
+      <w:bookmarkEnd w:id="45"/>
     </w:p>
     <w:p>
       <w:pPr>
@@ -8628,7 +8609,7 @@
           <w:szCs w:val="24"/>
         </w:rPr>
       </w:pPr>
-      <w:bookmarkStart w:id="47" w:name="_Toc41146861"/>
+      <w:bookmarkStart w:id="46" w:name="_Toc41146861"/>
       <w:r>
         <w:t xml:space="preserve">Ilustración </w:t>
       </w:r>
@@ -8656,7 +8637,7 @@
       <w:r>
         <w:t>: Listado de pedidos responsable</w:t>
       </w:r>
-      <w:bookmarkEnd w:id="47"/>
+      <w:bookmarkEnd w:id="46"/>
     </w:p>
     <w:p>
       <w:pPr>
@@ -8747,7 +8728,7 @@
           <w:szCs w:val="24"/>
         </w:rPr>
       </w:pPr>
-      <w:bookmarkStart w:id="48" w:name="_Toc41146862"/>
+      <w:bookmarkStart w:id="47" w:name="_Toc41146862"/>
       <w:r>
         <w:t xml:space="preserve">Ilustración </w:t>
       </w:r>
@@ -8775,7 +8756,7 @@
       <w:r>
         <w:t>: Listado de pedidos no planificados</w:t>
       </w:r>
-      <w:bookmarkEnd w:id="48"/>
+      <w:bookmarkEnd w:id="47"/>
     </w:p>
     <w:p>
       <w:pPr>
@@ -8869,7 +8850,7 @@
           <w:szCs w:val="24"/>
         </w:rPr>
       </w:pPr>
-      <w:bookmarkStart w:id="49" w:name="_Toc41146863"/>
+      <w:bookmarkStart w:id="48" w:name="_Toc41146863"/>
       <w:r>
         <w:t xml:space="preserve">Ilustración </w:t>
       </w:r>
@@ -8897,7 +8878,7 @@
       <w:r>
         <w:t>: Listado de tareas</w:t>
       </w:r>
-      <w:bookmarkEnd w:id="49"/>
+      <w:bookmarkEnd w:id="48"/>
     </w:p>
     <w:p>
       <w:pPr>
@@ -9021,7 +9002,7 @@
           <w:szCs w:val="24"/>
         </w:rPr>
       </w:pPr>
-      <w:bookmarkStart w:id="50" w:name="_Toc41146864"/>
+      <w:bookmarkStart w:id="49" w:name="_Toc41146864"/>
       <w:r>
         <w:t xml:space="preserve">Ilustración </w:t>
       </w:r>
@@ -9049,7 +9030,7 @@
       <w:r>
         <w:t>: Listado de pedidos responsable</w:t>
       </w:r>
-      <w:bookmarkEnd w:id="50"/>
+      <w:bookmarkEnd w:id="49"/>
     </w:p>
     <w:p>
       <w:pPr>
@@ -9093,7 +9074,7 @@
         <w:pStyle w:val="Ttulo1"/>
         <w:jc w:val="both"/>
       </w:pPr>
-      <w:bookmarkStart w:id="51" w:name="_Toc41148173"/>
+      <w:bookmarkStart w:id="50" w:name="_Toc41148173"/>
       <w:r>
         <w:lastRenderedPageBreak/>
         <w:t>Capítulo 5: INCIDENCIAS DEL PROYECTO Y CON</w:t>
@@ -9104,7 +9085,7 @@
       <w:r>
         <w:t>LUSIONES</w:t>
       </w:r>
-      <w:bookmarkEnd w:id="51"/>
+      <w:bookmarkEnd w:id="50"/>
     </w:p>
     <w:p>
       <w:pPr>
@@ -9133,12 +9114,12 @@
         <w:pStyle w:val="Ttulo1"/>
         <w:jc w:val="both"/>
       </w:pPr>
-      <w:bookmarkStart w:id="52" w:name="_Toc41148174"/>
+      <w:bookmarkStart w:id="51" w:name="_Toc41148174"/>
       <w:r>
         <w:lastRenderedPageBreak/>
         <w:t>BIBLIOGRAFÍA</w:t>
       </w:r>
-      <w:bookmarkEnd w:id="52"/>
+      <w:bookmarkEnd w:id="51"/>
     </w:p>
     <w:p>
       <w:pPr>
@@ -18587,7 +18568,7 @@
 </file>
 
 <file path=customXml/itemProps2.xml><?xml version="1.0" encoding="utf-8"?>
-<ds:datastoreItem xmlns:ds="http://schemas.openxmlformats.org/officeDocument/2006/customXml" ds:itemID="{5D476C68-A7CB-4B87-AD98-0482F4BEECE0}">
+<ds:datastoreItem xmlns:ds="http://schemas.openxmlformats.org/officeDocument/2006/customXml" ds:itemID="{C4B7AFC7-2A79-4485-96EF-1EDA1E14982F}">
   <ds:schemaRefs>
     <ds:schemaRef ds:uri="http://schemas.openxmlformats.org/officeDocument/2006/bibliography"/>
   </ds:schemaRefs>

</xml_diff>